<commit_message>
Add all not committed exercises at once.
</commit_message>
<xml_diff>
--- a/Course Documentation/01. Data-Definition-And-Datatypes-Exercises.docx
+++ b/Course Documentation/01. Data-Definition-And-Datatypes-Exercises.docx
@@ -77,15 +77,7 @@
         </w:rPr>
       </w:pPr>
       <w:r>
-        <w:t xml:space="preserve">You now know how to create database using the GUI of the Workbench. Now </w:t>
-      </w:r>
-      <w:proofErr w:type="gramStart"/>
-      <w:r>
-        <w:t>it's</w:t>
-      </w:r>
-      <w:proofErr w:type="gramEnd"/>
-      <w:r>
-        <w:t xml:space="preserve"> time to create it using SQL queries. In that task (and the several following it) you will be required to create the database from the previous exercise </w:t>
+        <w:t xml:space="preserve">You now know how to create database using the GUI of the Workbench. Now it's time to create it using SQL queries. In that task (and the several following it) you will be required to create the database from the previous exercise </w:t>
       </w:r>
       <w:r>
         <w:rPr>
@@ -1303,15 +1295,7 @@
         <w:t>height</w:t>
       </w:r>
       <w:r>
-        <w:t xml:space="preserve"> </w:t>
-      </w:r>
-      <w:proofErr w:type="gramStart"/>
-      <w:r>
-        <w:t>–  In</w:t>
-      </w:r>
-      <w:proofErr w:type="gramEnd"/>
-      <w:r>
-        <w:t xml:space="preserve"> meters. Real number precise up to </w:t>
+        <w:t xml:space="preserve"> –  In meters. Real number precise up to </w:t>
       </w:r>
       <w:r>
         <w:rPr>
@@ -1342,15 +1326,7 @@
         <w:t>weight</w:t>
       </w:r>
       <w:r>
-        <w:t xml:space="preserve"> </w:t>
-      </w:r>
-      <w:proofErr w:type="gramStart"/>
-      <w:r>
-        <w:t>–  In</w:t>
-      </w:r>
-      <w:proofErr w:type="gramEnd"/>
-      <w:r>
-        <w:t xml:space="preserve"> kilograms. Real number precise up to </w:t>
+        <w:t xml:space="preserve"> –  In kilograms. Real number precise up to </w:t>
       </w:r>
       <w:r>
         <w:rPr>
@@ -2018,11 +1994,6 @@
       </w:r>
     </w:p>
     <w:p>
-      <w:pPr>
-        <w:rPr>
-          <w:lang w:val="bg-BG"/>
-        </w:rPr>
-      </w:pPr>
       <w:r>
         <w:t xml:space="preserve">Using </w:t>
       </w:r>
@@ -3906,19 +3877,11 @@
                 <w:rFonts w:eastAsia="Times New Roman" w:cs="Times New Roman"/>
               </w:rPr>
             </w:pPr>
-            <w:proofErr w:type="spellStart"/>
             <w:r>
               <w:rPr>
                 <w:rFonts w:eastAsia="Times New Roman" w:cs="Times New Roman"/>
               </w:rPr>
-              <w:t>Petar</w:t>
-            </w:r>
-            <w:proofErr w:type="spellEnd"/>
-            <w:r>
-              <w:rPr>
-                <w:rFonts w:eastAsia="Times New Roman" w:cs="Times New Roman"/>
-              </w:rPr>
-              <w:t xml:space="preserve"> Petrov </w:t>
+              <w:t xml:space="preserve">Petar Petrov </w:t>
             </w:r>
             <w:proofErr w:type="spellStart"/>
             <w:r>
@@ -4031,21 +3994,7 @@
               <w:rPr>
                 <w:rFonts w:eastAsia="Times New Roman" w:cs="Times New Roman"/>
               </w:rPr>
-              <w:t xml:space="preserve">Maria </w:t>
-            </w:r>
-            <w:proofErr w:type="spellStart"/>
-            <w:r>
-              <w:rPr>
-                <w:rFonts w:eastAsia="Times New Roman" w:cs="Times New Roman"/>
-              </w:rPr>
-              <w:t>Petrova</w:t>
-            </w:r>
-            <w:proofErr w:type="spellEnd"/>
-            <w:r>
-              <w:rPr>
-                <w:rFonts w:eastAsia="Times New Roman" w:cs="Times New Roman"/>
-              </w:rPr>
-              <w:t xml:space="preserve"> Ivanova</w:t>
+              <w:t>Maria Petrova Ivanova</w:t>
             </w:r>
           </w:p>
         </w:tc>
@@ -4150,21 +4099,7 @@
               <w:rPr>
                 <w:rFonts w:eastAsia="Times New Roman" w:cs="Times New Roman"/>
               </w:rPr>
-              <w:t xml:space="preserve">Georgi </w:t>
-            </w:r>
-            <w:proofErr w:type="spellStart"/>
-            <w:r>
-              <w:rPr>
-                <w:rFonts w:eastAsia="Times New Roman" w:cs="Times New Roman"/>
-              </w:rPr>
-              <w:t>Terziev</w:t>
-            </w:r>
-            <w:proofErr w:type="spellEnd"/>
-            <w:r>
-              <w:rPr>
-                <w:rFonts w:eastAsia="Times New Roman" w:cs="Times New Roman"/>
-              </w:rPr>
-              <w:t xml:space="preserve"> Ivanov</w:t>
+              <w:t>Georgi Terziev Ivanov</w:t>
             </w:r>
           </w:p>
         </w:tc>
@@ -5114,100 +5049,6 @@
         </w:rPr>
         <w:t>Prepare DB &amp; Run queries.</w:t>
       </w:r>
-    </w:p>
-    <w:p>
-      <w:pPr>
-        <w:pStyle w:val="Heading2"/>
-        <w:numPr>
-          <w:ilvl w:val="0"/>
-          <w:numId w:val="7"/>
-        </w:numPr>
-        <w:tabs>
-          <w:tab w:val="clear" w:pos="720"/>
-          <w:tab w:val="left" w:pos="540"/>
-        </w:tabs>
-        <w:spacing w:before="120" w:after="80"/>
-        <w:rPr>
-          <w:lang w:val="bg-BG"/>
-        </w:rPr>
-      </w:pPr>
-      <w:r>
-        <w:t>Delete All Records</w:t>
-      </w:r>
-    </w:p>
-    <w:p>
-      <w:pPr>
-        <w:rPr>
-          <w:rFonts w:eastAsia="Times New Roman" w:cs="Times New Roman"/>
-          <w:lang w:val="bg-BG"/>
-        </w:rPr>
-      </w:pPr>
-      <w:r>
-        <w:rPr>
-          <w:rFonts w:eastAsia="Times New Roman" w:cs="Times New Roman"/>
-        </w:rPr>
-        <w:t>Use SQL query</w:t>
-      </w:r>
-      <w:r>
-        <w:rPr>
-          <w:rFonts w:eastAsia="Times New Roman" w:cs="Times New Roman"/>
-        </w:rPr>
-        <w:t xml:space="preserve"> to </w:t>
-      </w:r>
-      <w:r>
-        <w:rPr>
-          <w:rFonts w:eastAsia="Times New Roman" w:cs="Times New Roman"/>
-          <w:b/>
-          <w:bCs/>
-        </w:rPr>
-        <w:t>delete all records</w:t>
-      </w:r>
-      <w:r>
-        <w:rPr>
-          <w:rFonts w:eastAsia="Times New Roman" w:cs="Times New Roman"/>
-        </w:rPr>
-        <w:t xml:space="preserve"> from the table with name </w:t>
-      </w:r>
-      <w:r>
-        <w:rPr>
-          <w:rFonts w:eastAsia="Times New Roman" w:cs="Times New Roman"/>
-          <w:b/>
-        </w:rPr>
-        <w:t>occupancies</w:t>
-      </w:r>
-      <w:r>
-        <w:rPr>
-          <w:rFonts w:eastAsia="Times New Roman" w:cs="Times New Roman"/>
-        </w:rPr>
-        <w:t xml:space="preserve">. Submit your query statements as </w:t>
-      </w:r>
-      <w:r>
-        <w:rPr>
-          <w:rFonts w:eastAsia="Times New Roman" w:cs="Times New Roman"/>
-          <w:b/>
-        </w:rPr>
-        <w:t>Run skeleton, run queries &amp; check DB.</w:t>
-      </w:r>
-      <w:r>
-        <w:rPr>
-          <w:rFonts w:eastAsia="Times New Roman" w:cs="Times New Roman"/>
-        </w:rPr>
-        <w:t xml:space="preserve"> </w:t>
-      </w:r>
-    </w:p>
-    <w:p>
-      <w:pPr>
-        <w:rPr>
-          <w:lang w:val="bg-BG"/>
-        </w:rPr>
-      </w:pPr>
-    </w:p>
-    <w:p>
-      <w:pPr>
-        <w:rPr>
-          <w:lang w:val="bg-BG"/>
-        </w:rPr>
-      </w:pPr>
     </w:p>
     <w:sectPr>
       <w:headerReference w:type="default" r:id="rId9"/>
@@ -5924,7 +5765,7 @@
         </mc:Choice>
         <mc:Fallback>
           <w:pict>
-            <v:rect w14:anchorId="05A04B3F" id="Text Box 16" o:spid="_x0000_s1026" style="position:absolute;margin-left:109pt;margin-top:7pt;width:411.45pt;height:40.5pt;z-index:-503316469;visibility:visible;mso-wrap-style:square;mso-wrap-distance-left:0;mso-wrap-distance-top:0;mso-wrap-distance-right:0;mso-wrap-distance-bottom:0;mso-position-horizontal:absolute;mso-position-horizontal-relative:text;mso-position-vertical:absolute;mso-position-vertical-relative:text;v-text-anchor:top" o:gfxdata="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" filled="f" stroked="f" strokeweight=".26mm">
+            <v:rect w14:anchorId="05A04B3F" id="Text Box 16" o:spid="_x0000_s1026" style="position:absolute;margin-left:109pt;margin-top:7pt;width:411.45pt;height:40.5pt;z-index:-503316469;visibility:visible;mso-wrap-style:square;mso-wrap-distance-left:0;mso-wrap-distance-top:0;mso-wrap-distance-right:0;mso-wrap-distance-bottom:0;mso-position-horizontal:absolute;mso-position-horizontal-relative:text;mso-position-vertical:absolute;mso-position-vertical-relative:text;v-text-anchor:top" o:gfxdata="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" filled="f" stroked="f" strokeweight=".26mm">
               <v:textbox inset=".49mm,1.2mm,.49mm,.49mm">
                 <w:txbxContent>
                   <w:p>
@@ -6553,7 +6394,7 @@
         </mc:Choice>
         <mc:Fallback>
           <w:pict>
-            <v:rect w14:anchorId="73F6CA19" id="Text Box 6" o:spid="_x0000_s1027" style="position:absolute;margin-left:109.85pt;margin-top:28.05pt;width:40.2pt;height:13.05pt;z-index:-503316464;visibility:visible;mso-wrap-style:square;mso-wrap-distance-left:0;mso-wrap-distance-top:0;mso-wrap-distance-right:0;mso-wrap-distance-bottom:0;mso-position-horizontal:absolute;mso-position-horizontal-relative:text;mso-position-vertical:absolute;mso-position-vertical-relative:text;v-text-anchor:middle" o:gfxdata="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" filled="f" stroked="f" strokeweight=".18mm">
+            <v:rect w14:anchorId="73F6CA19" id="Text Box 6" o:spid="_x0000_s1027" style="position:absolute;margin-left:109.85pt;margin-top:28.05pt;width:40.2pt;height:13.05pt;z-index:-503316464;visibility:visible;mso-wrap-style:square;mso-wrap-distance-left:0;mso-wrap-distance-top:0;mso-wrap-distance-right:0;mso-wrap-distance-bottom:0;mso-position-horizontal:absolute;mso-position-horizontal-relative:text;mso-position-vertical:absolute;mso-position-vertical-relative:text;v-text-anchor:middle" o:gfxdata="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" filled="f" stroked="f" strokeweight=".18mm">
               <v:textbox inset=".49mm,0,0,0">
                 <w:txbxContent>
                   <w:p>
@@ -6754,7 +6595,7 @@
         </mc:Choice>
         <mc:Fallback>
           <w:pict>
-            <v:rect w14:anchorId="62CF7ADE" id="Text Box 4" o:spid="_x0000_s1028" style="position:absolute;margin-left:444.65pt;margin-top:26.95pt;width:70.95pt;height:15.95pt;z-index:-503316459;visibility:visible;mso-wrap-style:square;mso-wrap-distance-left:0;mso-wrap-distance-top:0;mso-wrap-distance-right:0;mso-wrap-distance-bottom:0;mso-position-horizontal:absolute;mso-position-horizontal-relative:text;mso-position-vertical:absolute;mso-position-vertical-relative:text;v-text-anchor:middle" o:gfxdata="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" filled="f" stroked="f" strokeweight=".18mm">
+            <v:rect w14:anchorId="62CF7ADE" id="Text Box 4" o:spid="_x0000_s1028" style="position:absolute;margin-left:444.65pt;margin-top:26.95pt;width:70.95pt;height:15.95pt;z-index:-503316459;visibility:visible;mso-wrap-style:square;mso-wrap-distance-left:0;mso-wrap-distance-top:0;mso-wrap-distance-right:0;mso-wrap-distance-bottom:0;mso-position-horizontal:absolute;mso-position-horizontal-relative:text;mso-position-vertical:absolute;mso-position-vertical-relative:text;v-text-anchor:middle" o:gfxdata="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" filled="f" stroked="f" strokeweight=".18mm">
               <v:textbox inset="0,0,0,0">
                 <w:txbxContent>
                   <w:p>

</xml_diff>